<commit_message>
irb for ch2 study2
</commit_message>
<xml_diff>
--- a/chapter_3/assets/protocol/study-2/roberts-consent.docx
+++ b/chapter_3/assets/protocol/study-2/roberts-consent.docx
@@ -32,19 +32,12 @@
       </w:pPr>
       <w:r>
         <w:rPr>
-          <w:rStyle w:val="Body Text Char"/>
-          <w:rtl w:val="0"/>
-          <w:lang w:val="en-US"/>
-        </w:rPr>
-        <w:t>Title of research study:</w:t>
-      </w:r>
-      <w:r>
-        <w:rPr>
-          <w:rStyle w:val="Body Text Char"/>
-          <w:rtl w:val="0"/>
-          <w:lang w:val="en-US"/>
-        </w:rPr>
-        <w:t xml:space="preserve"> How does color affect deliberation</w:t>
+          <w:sz w:val="24"/>
+          <w:szCs w:val="24"/>
+          <w:rtl w:val="0"/>
+          <w:lang w:val="en-US"/>
+        </w:rPr>
+        <w:t>Title of research study: How does color affect deliberation</w:t>
       </w:r>
     </w:p>
     <w:p>
@@ -110,7 +103,8 @@
       </w:r>
       <w:r>
         <w:rPr>
-          <w:rStyle w:val="Body Text Char"/>
+          <w:sz w:val="24"/>
+          <w:szCs w:val="24"/>
           <w:rtl w:val="0"/>
           <w:lang w:val="fr-FR"/>
         </w:rPr>
@@ -227,31 +221,7 @@
           <w:rtl w:val="0"/>
           <w:lang w:val="en-US"/>
         </w:rPr>
-        <w:t xml:space="preserve">The purpose of the study is to examine what features of a </w:t>
-      </w:r>
-      <w:r>
-        <w:rPr>
-          <w:rFonts w:ascii="Arial" w:hAnsi="Arial"/>
-          <w:rtl w:val="0"/>
-          <w:lang w:val="en-US"/>
-        </w:rPr>
-        <w:t xml:space="preserve">of a potential discussion partner </w:t>
-      </w:r>
-      <w:r>
-        <w:rPr>
-          <w:rFonts w:ascii="Arial" w:hAnsi="Arial"/>
-          <w:rtl w:val="0"/>
-          <w:lang w:val="en-US"/>
-        </w:rPr>
-        <w:t xml:space="preserve">people. While we know quite a lot about how people make </w:t>
-      </w:r>
-      <w:r>
-        <w:rPr>
-          <w:rFonts w:ascii="Arial" w:hAnsi="Arial"/>
-          <w:rtl w:val="0"/>
-          <w:lang w:val="en-US"/>
-        </w:rPr>
-        <w:t>decisions about who and when we have a discussion with someone we know, we know much less about how and when we start conversations with people we do not know.</w:t>
+        <w:t>The purpose of the study is to examine what features of a of a potential discussion partner people. While we know quite a lot about how people make decisions about who and when we have a discussion with someone we know, we know much less about how and when we start conversations with people we do not know.</w:t>
       </w:r>
     </w:p>
     <w:p>
@@ -316,23 +286,7 @@
           <w:rtl w:val="0"/>
           <w:lang w:val="en-US"/>
         </w:rPr>
-        <w:t xml:space="preserve">We expect about </w:t>
-      </w:r>
-      <w:r>
-        <w:rPr>
-          <w:rFonts w:ascii="Arial" w:hAnsi="Arial"/>
-          <w:rtl w:val="0"/>
-          <w:lang w:val="en-US"/>
-        </w:rPr>
-        <w:t>700</w:t>
-      </w:r>
-      <w:r>
-        <w:rPr>
-          <w:rFonts w:ascii="Arial" w:hAnsi="Arial"/>
-          <w:rtl w:val="0"/>
-          <w:lang w:val="en-US"/>
-        </w:rPr>
-        <w:t xml:space="preserve"> people will be in this research study.</w:t>
+        <w:t>We expect about 700 people will be in this research study.</w:t>
       </w:r>
     </w:p>
     <w:p>
@@ -397,23 +351,7 @@
           <w:rtl w:val="0"/>
           <w:lang w:val="en-US"/>
         </w:rPr>
-        <w:t xml:space="preserve">You will be asked a number of demographic </w:t>
-      </w:r>
-      <w:r>
-        <w:rPr>
-          <w:rFonts w:ascii="Arial" w:hAnsi="Arial"/>
-          <w:rtl w:val="0"/>
-          <w:lang w:val="en-US"/>
-        </w:rPr>
-        <w:t xml:space="preserve">and some </w:t>
-      </w:r>
-      <w:r>
-        <w:rPr>
-          <w:rFonts w:ascii="Arial" w:hAnsi="Arial"/>
-          <w:rtl w:val="0"/>
-          <w:lang w:val="en-US"/>
-        </w:rPr>
-        <w:t xml:space="preserve">viewpoints. After completing these questions, you will view an instruction screen telling you what to do next. </w:t>
+        <w:t xml:space="preserve">You will be asked a number of demographic and some viewpoints. After completing these questions, you will view an instruction screen telling you what to do next. </w:t>
       </w:r>
     </w:p>
     <w:p>
@@ -439,15 +377,7 @@
           <w:rtl w:val="0"/>
           <w:lang w:val="en-US"/>
         </w:rPr>
-        <w:t>You will be randomly assigned to view</w:t>
-      </w:r>
-      <w:r>
-        <w:rPr>
-          <w:rFonts w:ascii="Arial" w:hAnsi="Arial"/>
-          <w:rtl w:val="0"/>
-          <w:lang w:val="en-US"/>
-        </w:rPr>
-        <w:t xml:space="preserve"> an avatar from a person you might have a conversation with along with a profile describing that person</w:t>
+        <w:t>You will be randomly assigned to view an avatar from a person you might have a conversation with along with a profile describing that person</w:t>
       </w:r>
       <w:r>
         <w:rPr>
@@ -1385,31 +1315,6 @@
 <w:ftr xmlns:r="http://schemas.openxmlformats.org/officeDocument/2006/relationships" xmlns:wp="http://schemas.openxmlformats.org/drawingml/2006/wordprocessingDrawing" xmlns:w="http://schemas.openxmlformats.org/wordprocessingml/2006/main" xmlns:w10="urn:schemas-microsoft-com:office:word" xmlns:w14="http://schemas.microsoft.com/office/word/2010/wordml" xmlns:wps="http://schemas.microsoft.com/office/word/2010/wordprocessingShape" xmlns:wpg="http://schemas.microsoft.com/office/word/2010/wordprocessingGroup" xmlns:mc="http://schemas.openxmlformats.org/markup-compatibility/2006" xmlns:v="urn:schemas-microsoft-com:vml" xmlns:o="urn:schemas-microsoft-com:office:office" xmlns:m="http://schemas.openxmlformats.org/officeDocument/2006/math" mc:Ignorable="w14">
   <w:p>
     <w:pPr>
-      <w:pStyle w:val="footer"/>
-      <w:tabs>
-        <w:tab w:val="right" w:pos="9900"/>
-        <w:tab w:val="clear" w:pos="8640"/>
-      </w:tabs>
-      <w:rPr>
-        <w:rFonts w:ascii="Times New Roman" w:cs="Times New Roman" w:hAnsi="Times New Roman" w:eastAsia="Times New Roman"/>
-        <w:sz w:val="16"/>
-        <w:szCs w:val="16"/>
-      </w:rPr>
-    </w:pPr>
-  </w:p>
-  <w:p>
-    <w:pPr>
-      <w:pStyle w:val="Body A"/>
-      <w:spacing w:after="0"/>
-      <w:jc w:val="center"/>
-      <w:rPr>
-        <w:sz w:val="16"/>
-        <w:szCs w:val="16"/>
-      </w:rPr>
-    </w:pPr>
-  </w:p>
-  <w:p>
-    <w:pPr>
       <w:pStyle w:val="Body A"/>
       <w:spacing w:after="0"/>
       <w:ind w:left="4320" w:firstLine="720"/>
@@ -1423,16 +1328,18 @@
       </w:rPr>
     </w:pPr>
     <w:r>
+      <w:tab/>
+      <w:tab/>
+    </w:r>
+    <w:r>
       <w:rPr>
         <w:rFonts w:ascii="Arial" w:hAnsi="Arial"/>
-        <w:b w:val="1"/>
-        <w:bCs w:val="1"/>
         <w:sz w:val="16"/>
         <w:szCs w:val="16"/>
         <w:rtl w:val="0"/>
         <w:lang w:val="en-US"/>
       </w:rPr>
-      <w:t>6.7.2023</w:t>
+      <w:t>IRB Document Revision Date: May 18, 2023</w:t>
     </w:r>
   </w:p>
   <w:p>
@@ -1454,7 +1361,7 @@
         <w:rtl w:val="0"/>
         <w:lang w:val="en-US"/>
       </w:rPr>
-      <w:t>IRB Document Revision Date: May 18, 2023</w:t>
+      <w:t>IRB Document Revision Date:</w:t>
     </w:r>
   </w:p>
 </w:ftr>
@@ -1486,21 +1393,25 @@
   </w:p>
   <w:p>
     <w:pPr>
-      <w:pStyle w:val="Body A"/>
-      <w:spacing w:after="0"/>
-      <w:ind w:left="5040" w:firstLine="720"/>
+      <w:pStyle w:val="Body"/>
+      <w:bidi w:val="0"/>
+      <w:ind w:left="0" w:right="0" w:firstLine="0"/>
       <w:jc w:val="center"/>
       <w:rPr>
         <w:rFonts w:ascii="Arial" w:cs="Arial" w:hAnsi="Arial" w:eastAsia="Arial"/>
+        <w:shd w:val="nil" w:color="auto" w:fill="auto"/>
+        <w:rtl w:val="0"/>
+        <w:lang w:val="en-US"/>
       </w:rPr>
     </w:pPr>
     <w:r>
       <w:rPr>
         <w:rFonts w:ascii="Arial" w:hAnsi="Arial"/>
+        <w:shd w:val="nil" w:color="auto" w:fill="auto"/>
         <w:rtl w:val="0"/>
         <w:lang w:val="en-US"/>
       </w:rPr>
-      <w:t>6.7.2023</w:t>
+      <w:t>IRB Approval Date</w:t>
     </w:r>
   </w:p>
   <w:p>
@@ -1512,6 +1423,18 @@
       </w:tabs>
       <w:rPr>
         <w:rFonts w:ascii="Arial" w:cs="Arial" w:hAnsi="Arial" w:eastAsia="Arial"/>
+      </w:rPr>
+    </w:pPr>
+  </w:p>
+  <w:p>
+    <w:pPr>
+      <w:pStyle w:val="footer"/>
+      <w:tabs>
+        <w:tab w:val="right" w:pos="9900"/>
+        <w:tab w:val="clear" w:pos="8640"/>
+      </w:tabs>
+      <w:rPr>
+        <w:rFonts w:ascii="Arial" w:cs="Arial" w:hAnsi="Arial" w:eastAsia="Arial"/>
         <w:b w:val="0"/>
         <w:bCs w:val="0"/>
         <w:sz w:val="16"/>
@@ -1537,7 +1460,19 @@
         <w:rtl w:val="0"/>
         <w:lang w:val="en-US"/>
       </w:rPr>
-      <w:t>IRB Document Revision Date: May 18, 2023</w:t>
+      <w:t xml:space="preserve">IRB Document Revision Date: </w:t>
+    </w:r>
+    <w:r>
+      <w:rPr>
+        <w:rFonts w:ascii="Arial" w:hAnsi="Arial"/>
+        <w:b w:val="0"/>
+        <w:bCs w:val="0"/>
+        <w:sz w:val="16"/>
+        <w:szCs w:val="16"/>
+        <w:rtl w:val="0"/>
+        <w:lang w:val="en-US"/>
+      </w:rPr>
+      <w:t>May 18, 2023</w:t>
     </w:r>
   </w:p>
   <w:p>
@@ -1547,8 +1482,18 @@
         <w:tab w:val="right" w:pos="9900"/>
         <w:tab w:val="clear" w:pos="8640"/>
       </w:tabs>
-      <w:jc w:val="right"/>
     </w:pPr>
+    <w:r>
+      <w:rPr>
+        <w:rFonts w:ascii="Arial" w:cs="Arial" w:hAnsi="Arial" w:eastAsia="Arial"/>
+        <w:b w:val="0"/>
+        <w:bCs w:val="0"/>
+        <w:sz w:val="16"/>
+        <w:szCs w:val="16"/>
+      </w:rPr>
+      <w:tab/>
+      <w:tab/>
+    </w:r>
     <w:r>
       <w:rPr>
         <w:rFonts w:ascii="Arial" w:hAnsi="Arial"/>
@@ -1624,10 +1569,52 @@
         <w:kern w:val="0"/>
         <w:sz w:val="20"/>
         <w:szCs w:val="20"/>
-        <w:rtl w:val="0"/>
         <w:lang w:val="en-US"/>
       </w:rPr>
       <w:fldChar w:fldCharType="begin" w:fldLock="0"/>
+    </w:r>
+    <w:r>
+      <w:rPr>
+        <w:b w:val="0"/>
+        <w:bCs w:val="0"/>
+        <w:kern w:val="0"/>
+        <w:sz w:val="20"/>
+        <w:szCs w:val="20"/>
+        <w:lang w:val="en-US"/>
+      </w:rPr>
+      <w:instrText xml:space="preserve"> PAGE </w:instrText>
+    </w:r>
+    <w:r>
+      <w:rPr>
+        <w:b w:val="0"/>
+        <w:bCs w:val="0"/>
+        <w:kern w:val="0"/>
+        <w:sz w:val="20"/>
+        <w:szCs w:val="20"/>
+        <w:lang w:val="en-US"/>
+      </w:rPr>
+      <w:fldChar w:fldCharType="separate" w:fldLock="0"/>
+    </w:r>
+    <w:r>
+      <w:rPr>
+        <w:b w:val="0"/>
+        <w:bCs w:val="0"/>
+        <w:kern w:val="0"/>
+        <w:sz w:val="20"/>
+        <w:szCs w:val="20"/>
+        <w:lang w:val="en-US"/>
+      </w:rPr>
+    </w:r>
+    <w:r>
+      <w:rPr>
+        <w:b w:val="0"/>
+        <w:bCs w:val="0"/>
+        <w:kern w:val="0"/>
+        <w:sz w:val="20"/>
+        <w:szCs w:val="20"/>
+        <w:lang w:val="en-US"/>
+      </w:rPr>
+      <w:fldChar w:fldCharType="end" w:fldLock="0"/>
     </w:r>
     <w:r>
       <w:rPr>
@@ -1639,7 +1626,7 @@
         <w:rtl w:val="0"/>
         <w:lang w:val="en-US"/>
       </w:rPr>
-      <w:instrText xml:space="preserve"> PAGE </w:instrText>
+      <w:t xml:space="preserve"> of </w:t>
     </w:r>
     <w:r>
       <w:rPr>
@@ -1648,7 +1635,28 @@
         <w:kern w:val="0"/>
         <w:sz w:val="20"/>
         <w:szCs w:val="20"/>
-        <w:rtl w:val="0"/>
+        <w:lang w:val="en-US"/>
+      </w:rPr>
+      <w:fldChar w:fldCharType="begin" w:fldLock="0"/>
+    </w:r>
+    <w:r>
+      <w:rPr>
+        <w:b w:val="0"/>
+        <w:bCs w:val="0"/>
+        <w:kern w:val="0"/>
+        <w:sz w:val="20"/>
+        <w:szCs w:val="20"/>
+        <w:lang w:val="en-US"/>
+      </w:rPr>
+      <w:instrText xml:space="preserve"> NUMPAGES </w:instrText>
+    </w:r>
+    <w:r>
+      <w:rPr>
+        <w:b w:val="0"/>
+        <w:bCs w:val="0"/>
+        <w:kern w:val="0"/>
+        <w:sz w:val="20"/>
+        <w:szCs w:val="20"/>
         <w:lang w:val="en-US"/>
       </w:rPr>
       <w:fldChar w:fldCharType="separate" w:fldLock="0"/>
@@ -1660,7 +1668,6 @@
         <w:kern w:val="0"/>
         <w:sz w:val="20"/>
         <w:szCs w:val="20"/>
-        <w:rtl w:val="0"/>
         <w:lang w:val="en-US"/>
       </w:rPr>
     </w:r>
@@ -1671,78 +1678,6 @@
         <w:kern w:val="0"/>
         <w:sz w:val="20"/>
         <w:szCs w:val="20"/>
-        <w:rtl w:val="0"/>
-        <w:lang w:val="en-US"/>
-      </w:rPr>
-      <w:fldChar w:fldCharType="end" w:fldLock="0"/>
-    </w:r>
-    <w:r>
-      <w:rPr>
-        <w:b w:val="0"/>
-        <w:bCs w:val="0"/>
-        <w:kern w:val="0"/>
-        <w:sz w:val="20"/>
-        <w:szCs w:val="20"/>
-        <w:rtl w:val="0"/>
-        <w:lang w:val="en-US"/>
-      </w:rPr>
-      <w:t xml:space="preserve"> of </w:t>
-    </w:r>
-    <w:r>
-      <w:rPr>
-        <w:b w:val="0"/>
-        <w:bCs w:val="0"/>
-        <w:kern w:val="0"/>
-        <w:sz w:val="20"/>
-        <w:szCs w:val="20"/>
-        <w:rtl w:val="0"/>
-        <w:lang w:val="en-US"/>
-      </w:rPr>
-      <w:fldChar w:fldCharType="begin" w:fldLock="0"/>
-    </w:r>
-    <w:r>
-      <w:rPr>
-        <w:b w:val="0"/>
-        <w:bCs w:val="0"/>
-        <w:kern w:val="0"/>
-        <w:sz w:val="20"/>
-        <w:szCs w:val="20"/>
-        <w:rtl w:val="0"/>
-        <w:lang w:val="en-US"/>
-      </w:rPr>
-      <w:instrText xml:space="preserve"> NUMPAGES </w:instrText>
-    </w:r>
-    <w:r>
-      <w:rPr>
-        <w:b w:val="0"/>
-        <w:bCs w:val="0"/>
-        <w:kern w:val="0"/>
-        <w:sz w:val="20"/>
-        <w:szCs w:val="20"/>
-        <w:rtl w:val="0"/>
-        <w:lang w:val="en-US"/>
-      </w:rPr>
-      <w:fldChar w:fldCharType="separate" w:fldLock="0"/>
-    </w:r>
-    <w:r>
-      <w:rPr>
-        <w:b w:val="0"/>
-        <w:bCs w:val="0"/>
-        <w:kern w:val="0"/>
-        <w:sz w:val="20"/>
-        <w:szCs w:val="20"/>
-        <w:rtl w:val="0"/>
-        <w:lang w:val="en-US"/>
-      </w:rPr>
-    </w:r>
-    <w:r>
-      <w:rPr>
-        <w:b w:val="0"/>
-        <w:bCs w:val="0"/>
-        <w:kern w:val="0"/>
-        <w:sz w:val="20"/>
-        <w:szCs w:val="20"/>
-        <w:rtl w:val="0"/>
         <w:lang w:val="en-US"/>
       </w:rPr>
       <w:fldChar w:fldCharType="end" w:fldLock="0"/>
@@ -1881,10 +1816,52 @@
         <w:kern w:val="0"/>
         <w:sz w:val="24"/>
         <w:szCs w:val="24"/>
-        <w:rtl w:val="0"/>
         <w:lang w:val="en-US"/>
       </w:rPr>
       <w:fldChar w:fldCharType="begin" w:fldLock="0"/>
+    </w:r>
+    <w:r>
+      <w:rPr>
+        <w:b w:val="0"/>
+        <w:bCs w:val="0"/>
+        <w:kern w:val="0"/>
+        <w:sz w:val="24"/>
+        <w:szCs w:val="24"/>
+        <w:lang w:val="en-US"/>
+      </w:rPr>
+      <w:instrText xml:space="preserve"> PAGE </w:instrText>
+    </w:r>
+    <w:r>
+      <w:rPr>
+        <w:b w:val="0"/>
+        <w:bCs w:val="0"/>
+        <w:kern w:val="0"/>
+        <w:sz w:val="24"/>
+        <w:szCs w:val="24"/>
+        <w:lang w:val="en-US"/>
+      </w:rPr>
+      <w:fldChar w:fldCharType="separate" w:fldLock="0"/>
+    </w:r>
+    <w:r>
+      <w:rPr>
+        <w:b w:val="0"/>
+        <w:bCs w:val="0"/>
+        <w:kern w:val="0"/>
+        <w:sz w:val="24"/>
+        <w:szCs w:val="24"/>
+        <w:lang w:val="en-US"/>
+      </w:rPr>
+    </w:r>
+    <w:r>
+      <w:rPr>
+        <w:b w:val="0"/>
+        <w:bCs w:val="0"/>
+        <w:kern w:val="0"/>
+        <w:sz w:val="24"/>
+        <w:szCs w:val="24"/>
+        <w:lang w:val="en-US"/>
+      </w:rPr>
+      <w:fldChar w:fldCharType="end" w:fldLock="0"/>
     </w:r>
     <w:r>
       <w:rPr>
@@ -1896,7 +1873,7 @@
         <w:rtl w:val="0"/>
         <w:lang w:val="en-US"/>
       </w:rPr>
-      <w:instrText xml:space="preserve"> PAGE </w:instrText>
+      <w:t xml:space="preserve"> of </w:t>
     </w:r>
     <w:r>
       <w:rPr>
@@ -1905,7 +1882,28 @@
         <w:kern w:val="0"/>
         <w:sz w:val="24"/>
         <w:szCs w:val="24"/>
-        <w:rtl w:val="0"/>
+        <w:lang w:val="en-US"/>
+      </w:rPr>
+      <w:fldChar w:fldCharType="begin" w:fldLock="0"/>
+    </w:r>
+    <w:r>
+      <w:rPr>
+        <w:b w:val="0"/>
+        <w:bCs w:val="0"/>
+        <w:kern w:val="0"/>
+        <w:sz w:val="24"/>
+        <w:szCs w:val="24"/>
+        <w:lang w:val="en-US"/>
+      </w:rPr>
+      <w:instrText xml:space="preserve"> NUMPAGES </w:instrText>
+    </w:r>
+    <w:r>
+      <w:rPr>
+        <w:b w:val="0"/>
+        <w:bCs w:val="0"/>
+        <w:kern w:val="0"/>
+        <w:sz w:val="24"/>
+        <w:szCs w:val="24"/>
         <w:lang w:val="en-US"/>
       </w:rPr>
       <w:fldChar w:fldCharType="separate" w:fldLock="0"/>
@@ -1917,7 +1915,6 @@
         <w:kern w:val="0"/>
         <w:sz w:val="24"/>
         <w:szCs w:val="24"/>
-        <w:rtl w:val="0"/>
         <w:lang w:val="en-US"/>
       </w:rPr>
     </w:r>
@@ -1928,78 +1925,6 @@
         <w:kern w:val="0"/>
         <w:sz w:val="24"/>
         <w:szCs w:val="24"/>
-        <w:rtl w:val="0"/>
-        <w:lang w:val="en-US"/>
-      </w:rPr>
-      <w:fldChar w:fldCharType="end" w:fldLock="0"/>
-    </w:r>
-    <w:r>
-      <w:rPr>
-        <w:b w:val="0"/>
-        <w:bCs w:val="0"/>
-        <w:kern w:val="0"/>
-        <w:sz w:val="24"/>
-        <w:szCs w:val="24"/>
-        <w:rtl w:val="0"/>
-        <w:lang w:val="en-US"/>
-      </w:rPr>
-      <w:t xml:space="preserve"> of </w:t>
-    </w:r>
-    <w:r>
-      <w:rPr>
-        <w:b w:val="0"/>
-        <w:bCs w:val="0"/>
-        <w:kern w:val="0"/>
-        <w:sz w:val="24"/>
-        <w:szCs w:val="24"/>
-        <w:rtl w:val="0"/>
-        <w:lang w:val="en-US"/>
-      </w:rPr>
-      <w:fldChar w:fldCharType="begin" w:fldLock="0"/>
-    </w:r>
-    <w:r>
-      <w:rPr>
-        <w:b w:val="0"/>
-        <w:bCs w:val="0"/>
-        <w:kern w:val="0"/>
-        <w:sz w:val="24"/>
-        <w:szCs w:val="24"/>
-        <w:rtl w:val="0"/>
-        <w:lang w:val="en-US"/>
-      </w:rPr>
-      <w:instrText xml:space="preserve"> NUMPAGES </w:instrText>
-    </w:r>
-    <w:r>
-      <w:rPr>
-        <w:b w:val="0"/>
-        <w:bCs w:val="0"/>
-        <w:kern w:val="0"/>
-        <w:sz w:val="24"/>
-        <w:szCs w:val="24"/>
-        <w:rtl w:val="0"/>
-        <w:lang w:val="en-US"/>
-      </w:rPr>
-      <w:fldChar w:fldCharType="separate" w:fldLock="0"/>
-    </w:r>
-    <w:r>
-      <w:rPr>
-        <w:b w:val="0"/>
-        <w:bCs w:val="0"/>
-        <w:kern w:val="0"/>
-        <w:sz w:val="24"/>
-        <w:szCs w:val="24"/>
-        <w:rtl w:val="0"/>
-        <w:lang w:val="en-US"/>
-      </w:rPr>
-    </w:r>
-    <w:r>
-      <w:rPr>
-        <w:b w:val="0"/>
-        <w:bCs w:val="0"/>
-        <w:kern w:val="0"/>
-        <w:sz w:val="24"/>
-        <w:szCs w:val="24"/>
-        <w:rtl w:val="0"/>
         <w:lang w:val="en-US"/>
       </w:rPr>
       <w:fldChar w:fldCharType="end" w:fldLock="0"/>
@@ -2805,7 +2730,7 @@
       <w:outlineLvl w:val="9"/>
     </w:pPr>
     <w:rPr>
-      <w:rFonts w:ascii="Arial Narrow" w:cs="Arial Narrow" w:hAnsi="Arial Narrow" w:eastAsia="Arial Narrow"/>
+      <w:rFonts w:ascii="Arial Narrow" w:cs="Arial Unicode MS" w:hAnsi="Arial Narrow" w:eastAsia="Arial Unicode MS"/>
       <w:b w:val="1"/>
       <w:bCs w:val="1"/>
       <w:i w:val="0"/>
@@ -2834,6 +2759,53 @@
   </w:style>
   <w:style w:type="character" w:styleId="None A">
     <w:name w:val="None A"/>
+  </w:style>
+  <w:style w:type="paragraph" w:styleId="Body">
+    <w:name w:val="Body"/>
+    <w:next w:val="Body"/>
+    <w:pPr>
+      <w:keepNext w:val="0"/>
+      <w:keepLines w:val="0"/>
+      <w:pageBreakBefore w:val="0"/>
+      <w:widowControl w:val="1"/>
+      <w:shd w:val="clear" w:color="auto" w:fill="auto"/>
+      <w:suppressAutoHyphens w:val="0"/>
+      <w:bidi w:val="0"/>
+      <w:spacing w:before="0" w:after="0" w:line="240" w:lineRule="auto"/>
+      <w:ind w:left="0" w:right="0" w:firstLine="0"/>
+      <w:jc w:val="left"/>
+      <w:outlineLvl w:val="9"/>
+    </w:pPr>
+    <w:rPr>
+      <w:rFonts w:ascii="Times New Roman" w:cs="Arial Unicode MS" w:hAnsi="Times New Roman" w:eastAsia="Arial Unicode MS"/>
+      <w:b w:val="0"/>
+      <w:bCs w:val="0"/>
+      <w:i w:val="0"/>
+      <w:iCs w:val="0"/>
+      <w:caps w:val="0"/>
+      <w:smallCaps w:val="0"/>
+      <w:strike w:val="0"/>
+      <w:dstrike w:val="0"/>
+      <w:outline w:val="0"/>
+      <w:color w:val="000000"/>
+      <w:spacing w:val="0"/>
+      <w:kern w:val="0"/>
+      <w:position w:val="0"/>
+      <w:sz w:val="24"/>
+      <w:szCs w:val="24"/>
+      <w:u w:val="none" w:color="000000"/>
+      <w:shd w:val="nil" w:color="auto" w:fill="auto"/>
+      <w:vertAlign w:val="baseline"/>
+      <w:lang w:val="en-US"/>
+      <w14:textOutline>
+        <w14:noFill/>
+      </w14:textOutline>
+      <w14:textFill>
+        <w14:solidFill>
+          <w14:srgbClr w14:val="000000"/>
+        </w14:solidFill>
+      </w14:textFill>
+    </w:rPr>
   </w:style>
   <w:style w:type="paragraph" w:styleId="Heading 2">
     <w:name w:val="Heading 2"/>

</xml_diff>